<commit_message>
updated portfolio-images and fix some spacing
</commit_message>
<xml_diff>
--- a/public/cv/cv.docx
+++ b/public/cv/cv.docx
@@ -1,54 +1,76 @@
 
 <file path=word/document.xml><?xml version="1.0" encoding="utf-8"?>
-<w:document xmlns:wpc="http://schemas.microsoft.com/office/word/2010/wordprocessingCanvas" xmlns:cx="http://schemas.microsoft.com/office/drawing/2014/chartex" xmlns:cx1="http://schemas.microsoft.com/office/drawing/2015/9/8/chartex" xmlns:cx2="http://schemas.microsoft.com/office/drawing/2015/10/21/chartex" xmlns:cx3="http://schemas.microsoft.com/office/drawing/2016/5/9/chartex" xmlns:cx4="http://schemas.microsoft.com/office/drawing/2016/5/10/chartex" xmlns:cx5="http://schemas.microsoft.com/office/drawing/2016/5/11/chartex" xmlns:cx6="http://schemas.microsoft.com/office/drawing/2016/5/12/chartex" xmlns:cx7="http://schemas.microsoft.com/office/drawing/2016/5/13/chartex" xmlns:cx8="http://schemas.microsoft.com/office/drawing/2016/5/14/chartex" xmlns:mc="http://schemas.openxmlformats.org/markup-compatibility/2006" xmlns:aink="http://schemas.microsoft.com/office/drawing/2016/ink" xmlns:am3d="http://schemas.microsoft.com/office/drawing/2017/model3d" xmlns:o="urn:schemas-microsoft-com:office:office" xmlns:oel="http://schemas.microsoft.com/office/2019/extlst" xmlns:r="http://schemas.openxmlformats.org/officeDocument/2006/relationships" xmlns:m="http://schemas.openxmlformats.org/officeDocument/2006/math" xmlns:v="urn:schemas-microsoft-com:vml" xmlns:wp14="http://schemas.microsoft.com/office/word/2010/wordprocessingDrawing" xmlns:wp="http://schemas.openxmlformats.org/drawingml/2006/wordprocessingDrawing" xmlns:w10="urn:schemas-microsoft-com:office:word" xmlns:w="http://schemas.openxmlformats.org/wordprocessingml/2006/main" xmlns:w14="http://schemas.microsoft.com/office/word/2010/wordml" xmlns:w15="http://schemas.microsoft.com/office/word/2012/wordml" xmlns:w16cex="http://schemas.microsoft.com/office/word/2018/wordml/cex" xmlns:w16cid="http://schemas.microsoft.com/office/word/2016/wordml/cid" xmlns:w16="http://schemas.microsoft.com/office/word/2018/wordml" xmlns:w16sdtdh="http://schemas.microsoft.com/office/word/2020/wordml/sdtdatahash" xmlns:w16se="http://schemas.microsoft.com/office/word/2015/wordml/symex" xmlns:wpg="http://schemas.microsoft.com/office/word/2010/wordprocessingGroup" xmlns:wpi="http://schemas.microsoft.com/office/word/2010/wordprocessingInk" xmlns:wne="http://schemas.microsoft.com/office/word/2006/wordml" xmlns:wps="http://schemas.microsoft.com/office/word/2010/wordprocessingShape" mc:Ignorable="w14 w15 w16se w16cid w16 w16cex w16sdtdh wp14">
+<w:document xmlns:wpc="http://schemas.microsoft.com/office/word/2010/wordprocessingCanvas" xmlns:cx="http://schemas.microsoft.com/office/drawing/2014/chartex" xmlns:cx1="http://schemas.microsoft.com/office/drawing/2015/9/8/chartex" xmlns:cx2="http://schemas.microsoft.com/office/drawing/2015/10/21/chartex" xmlns:cx3="http://schemas.microsoft.com/office/drawing/2016/5/9/chartex" xmlns:cx4="http://schemas.microsoft.com/office/drawing/2016/5/10/chartex" xmlns:cx5="http://schemas.microsoft.com/office/drawing/2016/5/11/chartex" xmlns:cx6="http://schemas.microsoft.com/office/drawing/2016/5/12/chartex" xmlns:cx7="http://schemas.microsoft.com/office/drawing/2016/5/13/chartex" xmlns:cx8="http://schemas.microsoft.com/office/drawing/2016/5/14/chartex" xmlns:mc="http://schemas.openxmlformats.org/markup-compatibility/2006" xmlns:aink="http://schemas.microsoft.com/office/drawing/2016/ink" xmlns:am3d="http://schemas.microsoft.com/office/drawing/2017/model3d" xmlns:o="urn:schemas-microsoft-com:office:office" xmlns:oel="http://schemas.microsoft.com/office/2019/extlst" xmlns:r="http://schemas.openxmlformats.org/officeDocument/2006/relationships" xmlns:m="http://schemas.openxmlformats.org/officeDocument/2006/math" xmlns:v="urn:schemas-microsoft-com:vml" xmlns:wp14="http://schemas.microsoft.com/office/word/2010/wordprocessingDrawing" xmlns:wp="http://schemas.openxmlformats.org/drawingml/2006/wordprocessingDrawing" xmlns:w10="urn:schemas-microsoft-com:office:word" xmlns:w="http://schemas.openxmlformats.org/wordprocessingml/2006/main" xmlns:w14="http://schemas.microsoft.com/office/word/2010/wordml" xmlns:w15="http://schemas.microsoft.com/office/word/2012/wordml" xmlns:w16cex="http://schemas.microsoft.com/office/word/2018/wordml/cex" xmlns:w16cid="http://schemas.microsoft.com/office/word/2016/wordml/cid" xmlns:w16="http://schemas.microsoft.com/office/word/2018/wordml" xmlns:w16du="http://schemas.microsoft.com/office/word/2023/wordml/word16du" xmlns:w16sdtdh="http://schemas.microsoft.com/office/word/2020/wordml/sdtdatahash" xmlns:w16se="http://schemas.microsoft.com/office/word/2015/wordml/symex" xmlns:wpg="http://schemas.microsoft.com/office/word/2010/wordprocessingGroup" xmlns:wpi="http://schemas.microsoft.com/office/word/2010/wordprocessingInk" xmlns:wne="http://schemas.microsoft.com/office/word/2006/wordml" xmlns:wps="http://schemas.microsoft.com/office/word/2010/wordprocessingShape" mc:Ignorable="w14 w15 w16se w16cid w16 w16cex w16sdtdh w16du wp14">
   <w:body>
     <w:p>
       <w:pPr>
         <w:pStyle w:val="BodyText"/>
-      </w:pPr>
-      <w:r>
-        <w:t xml:space="preserve">                 </w:t>
-      </w:r>
-      <w:r>
-        <w:pict w14:anchorId="0A2B415D">
-          <v:shapetype id="_x0000_t75" coordsize="21600,21600" o:spt="75" o:preferrelative="t" path="m@4@5l@4@11@9@11@9@5xe" filled="f" stroked="f">
-            <v:stroke joinstyle="miter"/>
-            <v:formulas>
-              <v:f eqn="if lineDrawn pixelLineWidth 0"/>
-              <v:f eqn="sum @0 1 0"/>
-              <v:f eqn="sum 0 0 @1"/>
-              <v:f eqn="prod @2 1 2"/>
-              <v:f eqn="prod @3 21600 pixelWidth"/>
-              <v:f eqn="prod @3 21600 pixelHeight"/>
-              <v:f eqn="sum @0 0 1"/>
-              <v:f eqn="prod @6 1 2"/>
-              <v:f eqn="prod @7 21600 pixelWidth"/>
-              <v:f eqn="sum @8 21600 0"/>
-              <v:f eqn="prod @7 21600 pixelHeight"/>
-              <v:f eqn="sum @10 21600 0"/>
-            </v:formulas>
-            <v:path o:extrusionok="f" gradientshapeok="t" o:connecttype="rect"/>
-            <o:lock v:ext="edit" aspectratio="t"/>
-          </v:shapetype>
-          <v:shape id="_x0000_i1025" type="#_x0000_t75" style="width:121.5pt;height:121.5pt">
-            <v:imagedata r:id="rId6" o:title="2x2"/>
-          </v:shape>
-        </w:pict>
-      </w:r>
+        <w:jc w:val="center"/>
+      </w:pPr>
+      <w:r>
+        <w:rPr>
+          <w:noProof/>
+        </w:rPr>
+        <w:drawing>
+          <wp:inline distT="0" distB="0" distL="0" distR="0" wp14:anchorId="25391760" wp14:editId="5A9A69C2">
+            <wp:extent cx="1552575" cy="1552575"/>
+            <wp:effectExtent l="0" t="0" r="9525" b="9525"/>
+            <wp:docPr id="766328452" name="Picture 3"/>
+            <wp:cNvGraphicFramePr>
+              <a:graphicFrameLocks xmlns:a="http://schemas.openxmlformats.org/drawingml/2006/main" noChangeAspect="1"/>
+            </wp:cNvGraphicFramePr>
+            <a:graphic xmlns:a="http://schemas.openxmlformats.org/drawingml/2006/main">
+              <a:graphicData uri="http://schemas.openxmlformats.org/drawingml/2006/picture">
+                <pic:pic xmlns:pic="http://schemas.openxmlformats.org/drawingml/2006/picture">
+                  <pic:nvPicPr>
+                    <pic:cNvPr id="0" name="Picture 7"/>
+                    <pic:cNvPicPr>
+                      <a:picLocks noChangeAspect="1" noChangeArrowheads="1"/>
+                    </pic:cNvPicPr>
+                  </pic:nvPicPr>
+                  <pic:blipFill>
+                    <a:blip r:embed="rId6">
+                      <a:extLst>
+                        <a:ext uri="{28A0092B-C50C-407E-A947-70E740481C1C}">
+                          <a14:useLocalDpi xmlns:a14="http://schemas.microsoft.com/office/drawing/2010/main" val="0"/>
+                        </a:ext>
+                      </a:extLst>
+                    </a:blip>
+                    <a:srcRect/>
+                    <a:stretch>
+                      <a:fillRect/>
+                    </a:stretch>
+                  </pic:blipFill>
+                  <pic:spPr bwMode="auto">
+                    <a:xfrm>
+                      <a:off x="0" y="0"/>
+                      <a:ext cx="1552575" cy="1552575"/>
+                    </a:xfrm>
+                    <a:prstGeom prst="rect">
+                      <a:avLst/>
+                    </a:prstGeom>
+                    <a:noFill/>
+                    <a:ln>
+                      <a:noFill/>
+                    </a:ln>
+                  </pic:spPr>
+                </pic:pic>
+              </a:graphicData>
+            </a:graphic>
+          </wp:inline>
+        </w:drawing>
+      </w:r>
+    </w:p>
+    <w:p>
+      <w:pPr>
+        <w:pStyle w:val="BodyText"/>
+        <w:jc w:val="center"/>
+      </w:pPr>
     </w:p>
     <w:p>
       <w:pPr>
         <w:pStyle w:val="Heading2"/>
         <w:spacing w:line="229" w:lineRule="exact"/>
-        <w:rPr>
-          <w:color w:val="365F92"/>
-        </w:rPr>
-      </w:pPr>
-    </w:p>
-    <w:p>
-      <w:pPr>
-        <w:pStyle w:val="Heading2"/>
-        <w:spacing w:line="229" w:lineRule="exact"/>
       </w:pPr>
       <w:r>
         <w:rPr>
@@ -70,64 +92,39 @@
           <w:i/>
           <w:sz w:val="17"/>
         </w:rPr>
-        <w:t xml:space="preserve">1177 </w:t>
-      </w:r>
-      <w:proofErr w:type="spellStart"/>
-      <w:r>
+        <w:t>1177 Sapang Communidad, Andres Abellana, Guadalupe, Cebu City</w:t>
+      </w:r>
+    </w:p>
+    <w:p>
+      <w:pPr>
+        <w:ind w:right="195"/>
         <w:rPr>
           <w:i/>
           <w:sz w:val="17"/>
         </w:rPr>
-        <w:t>Sapang</w:t>
-      </w:r>
-      <w:proofErr w:type="spellEnd"/>
-      <w:r>
+      </w:pPr>
+    </w:p>
+    <w:p>
+      <w:pPr>
+        <w:ind w:left="100"/>
         <w:rPr>
           <w:i/>
           <w:sz w:val="17"/>
         </w:rPr>
-        <w:t xml:space="preserve"> </w:t>
-      </w:r>
-      <w:proofErr w:type="spellStart"/>
+      </w:pPr>
       <w:r>
         <w:rPr>
           <w:i/>
           <w:sz w:val="17"/>
         </w:rPr>
-        <w:t>Communidad</w:t>
-      </w:r>
-      <w:proofErr w:type="spellEnd"/>
+        <w:t>Contact no.: 09</w:t>
+      </w:r>
       <w:r>
         <w:rPr>
           <w:i/>
           <w:sz w:val="17"/>
         </w:rPr>
-        <w:t>, Andres Abellana, Guadalupe, Cebu City</w:t>
-      </w:r>
-    </w:p>
-    <w:p>
-      <w:pPr>
-        <w:ind w:right="195"/>
-        <w:rPr>
-          <w:i/>
-          <w:sz w:val="17"/>
-        </w:rPr>
-      </w:pPr>
-    </w:p>
-    <w:p>
-      <w:pPr>
-        <w:ind w:left="100"/>
-        <w:rPr>
-          <w:i/>
-          <w:sz w:val="17"/>
-        </w:rPr>
-      </w:pPr>
-      <w:r>
-        <w:rPr>
-          <w:i/>
-          <w:sz w:val="17"/>
-        </w:rPr>
-        <w:t>Contact no.: 09569425504</w:t>
+        <w:t>186486094</w:t>
       </w:r>
     </w:p>
     <w:p>
@@ -362,39 +359,7 @@
           <w:sz w:val="19"/>
           <w:szCs w:val="19"/>
         </w:rPr>
-        <w:t xml:space="preserve"> </w:t>
-      </w:r>
-      <w:proofErr w:type="spellStart"/>
-      <w:r>
-        <w:rPr>
-          <w:sz w:val="19"/>
-          <w:szCs w:val="19"/>
-        </w:rPr>
-        <w:t>Javascript</w:t>
-      </w:r>
-      <w:proofErr w:type="spellEnd"/>
-      <w:r>
-        <w:rPr>
-          <w:sz w:val="19"/>
-          <w:szCs w:val="19"/>
-        </w:rPr>
-        <w:t>/</w:t>
-      </w:r>
-      <w:proofErr w:type="spellStart"/>
-      <w:r>
-        <w:rPr>
-          <w:sz w:val="19"/>
-          <w:szCs w:val="19"/>
-        </w:rPr>
-        <w:t>JQuery</w:t>
-      </w:r>
-      <w:proofErr w:type="spellEnd"/>
-      <w:r>
-        <w:rPr>
-          <w:sz w:val="19"/>
-          <w:szCs w:val="19"/>
-        </w:rPr>
-        <w:t xml:space="preserve">, </w:t>
+        <w:t xml:space="preserve"> Javascript/JQuery, </w:t>
       </w:r>
       <w:r>
         <w:rPr>
@@ -402,6 +367,13 @@
           <w:szCs w:val="19"/>
         </w:rPr>
         <w:t>Bootstrap</w:t>
+      </w:r>
+      <w:r>
+        <w:rPr>
+          <w:sz w:val="19"/>
+          <w:szCs w:val="19"/>
+        </w:rPr>
+        <w:t>, ReactJS, TailwindCSS</w:t>
       </w:r>
     </w:p>
     <w:p>
@@ -476,13 +448,6 @@
         </w:rPr>
         <w:t xml:space="preserve"> Code</w:t>
       </w:r>
-      <w:r>
-        <w:rPr>
-          <w:sz w:val="19"/>
-          <w:szCs w:val="19"/>
-        </w:rPr>
-        <w:t>, Adobe Dreamweaver</w:t>
-      </w:r>
     </w:p>
     <w:p>
       <w:pPr>
@@ -526,7 +491,7 @@
           <w:sz w:val="19"/>
           <w:szCs w:val="19"/>
         </w:rPr>
-        <w:t>other gadgets</w:t>
+        <w:t>mobile devices</w:t>
       </w:r>
     </w:p>
     <w:p>
@@ -579,10 +544,28 @@
     </w:p>
     <w:p>
       <w:pPr>
+        <w:pStyle w:val="ListParagraph"/>
+        <w:numPr>
+          <w:ilvl w:val="1"/>
+          <w:numId w:val="1"/>
+        </w:numPr>
+        <w:tabs>
+          <w:tab w:val="left" w:pos="384"/>
+        </w:tabs>
+        <w:spacing w:line="243" w:lineRule="exact"/>
+        <w:rPr>
+          <w:sz w:val="19"/>
+          <w:szCs w:val="19"/>
+        </w:rPr>
+      </w:pPr>
+    </w:p>
+    <w:p>
+      <w:pPr>
         <w:pStyle w:val="Heading2"/>
         <w:spacing w:line="240" w:lineRule="auto"/>
         <w:ind w:right="87"/>
         <w:rPr>
+          <w:color w:val="365F92"/>
           <w:u w:val="single"/>
         </w:rPr>
       </w:pPr>
@@ -703,9 +686,37 @@
     </w:p>
     <w:p>
       <w:pPr>
+        <w:tabs>
+          <w:tab w:val="left" w:pos="384"/>
+        </w:tabs>
+        <w:ind w:right="1062"/>
+        <w:jc w:val="both"/>
+        <w:rPr>
+          <w:rFonts w:ascii="Symbol" w:hAnsi="Symbol"/>
+          <w:sz w:val="19"/>
+          <w:szCs w:val="19"/>
+        </w:rPr>
+      </w:pPr>
+    </w:p>
+    <w:p>
+      <w:pPr>
+        <w:tabs>
+          <w:tab w:val="left" w:pos="384"/>
+        </w:tabs>
+        <w:ind w:right="1062"/>
+        <w:jc w:val="both"/>
+        <w:rPr>
+          <w:rFonts w:ascii="Symbol" w:hAnsi="Symbol"/>
+          <w:sz w:val="19"/>
+          <w:szCs w:val="19"/>
+        </w:rPr>
+      </w:pPr>
+    </w:p>
+    <w:p>
+      <w:pPr>
         <w:pStyle w:val="Heading1"/>
         <w:rPr>
-          <w:b w:val="0"/>
+          <w:color w:val="365F92"/>
           <w:sz w:val="20"/>
           <w:szCs w:val="20"/>
           <w:u w:val="single"/>
@@ -977,6 +988,86 @@
       <w:pPr>
         <w:pStyle w:val="Heading1"/>
         <w:rPr>
+          <w:color w:val="365F92"/>
+          <w:sz w:val="20"/>
+          <w:szCs w:val="20"/>
+          <w:u w:val="single"/>
+        </w:rPr>
+      </w:pPr>
+    </w:p>
+    <w:p>
+      <w:pPr>
+        <w:pStyle w:val="Heading2"/>
+        <w:spacing w:line="240" w:lineRule="auto"/>
+        <w:ind w:right="87"/>
+        <w:rPr>
+          <w:color w:val="365F92"/>
+          <w:u w:val="single"/>
+        </w:rPr>
+      </w:pPr>
+      <w:r>
+        <w:rPr>
+          <w:color w:val="365F92"/>
+          <w:u w:val="single"/>
+        </w:rPr>
+        <w:t>Portfolio</w:t>
+      </w:r>
+    </w:p>
+    <w:p>
+      <w:pPr>
+        <w:pStyle w:val="Heading1"/>
+        <w:rPr>
+          <w:color w:val="365F92"/>
+          <w:sz w:val="20"/>
+          <w:szCs w:val="20"/>
+          <w:u w:val="single"/>
+        </w:rPr>
+      </w:pPr>
+      <w:r>
+        <w:rPr>
+          <w:sz w:val="20"/>
+          <w:szCs w:val="20"/>
+        </w:rPr>
+        <w:t>https://shown19.github.io/portfolio-resume/</w:t>
+      </w:r>
+    </w:p>
+    <w:p>
+      <w:pPr>
+        <w:pStyle w:val="Heading1"/>
+        <w:rPr>
+          <w:color w:val="365F92"/>
+          <w:sz w:val="20"/>
+          <w:szCs w:val="20"/>
+          <w:u w:val="single"/>
+        </w:rPr>
+      </w:pPr>
+    </w:p>
+    <w:p>
+      <w:pPr>
+        <w:pStyle w:val="Heading1"/>
+        <w:rPr>
+          <w:color w:val="365F92"/>
+          <w:sz w:val="20"/>
+          <w:szCs w:val="20"/>
+          <w:u w:val="single"/>
+        </w:rPr>
+      </w:pPr>
+    </w:p>
+    <w:p>
+      <w:pPr>
+        <w:pStyle w:val="Heading1"/>
+        <w:rPr>
+          <w:color w:val="365F92"/>
+          <w:sz w:val="20"/>
+          <w:szCs w:val="20"/>
+          <w:u w:val="single"/>
+        </w:rPr>
+      </w:pPr>
+    </w:p>
+    <w:p>
+      <w:pPr>
+        <w:pStyle w:val="Heading1"/>
+        <w:rPr>
           <w:b w:val="0"/>
           <w:sz w:val="20"/>
           <w:szCs w:val="20"/>
@@ -1150,27 +1241,122 @@
     <w:p>
       <w:pPr>
         <w:pStyle w:val="Heading1"/>
+        <w:rPr>
+          <w:b w:val="0"/>
+          <w:sz w:val="19"/>
+          <w:szCs w:val="19"/>
+        </w:rPr>
+      </w:pPr>
+    </w:p>
+    <w:p>
+      <w:pPr>
+        <w:pStyle w:val="Heading1"/>
+        <w:rPr>
+          <w:bCs w:val="0"/>
+          <w:sz w:val="19"/>
+          <w:szCs w:val="19"/>
+        </w:rPr>
+      </w:pPr>
+      <w:r>
+        <w:rPr>
+          <w:bCs w:val="0"/>
+          <w:sz w:val="19"/>
+          <w:szCs w:val="19"/>
+        </w:rPr>
+        <w:t>Laura Bano-Bilaos</w:t>
+      </w:r>
+    </w:p>
+    <w:p>
+      <w:pPr>
+        <w:pStyle w:val="Heading1"/>
+        <w:rPr>
+          <w:b w:val="0"/>
+          <w:sz w:val="19"/>
+          <w:szCs w:val="19"/>
+        </w:rPr>
+      </w:pPr>
+      <w:r>
+        <w:rPr>
+          <w:b w:val="0"/>
+          <w:sz w:val="19"/>
+          <w:szCs w:val="19"/>
+        </w:rPr>
+        <w:t>Business Dev Manager</w:t>
+      </w:r>
+    </w:p>
+    <w:p>
+      <w:pPr>
+        <w:pStyle w:val="Heading1"/>
+        <w:rPr>
+          <w:b w:val="0"/>
+          <w:sz w:val="19"/>
+          <w:szCs w:val="19"/>
+        </w:rPr>
+      </w:pPr>
+      <w:r>
+        <w:rPr>
+          <w:b w:val="0"/>
+          <w:sz w:val="19"/>
+          <w:szCs w:val="19"/>
+        </w:rPr>
+        <w:t>Customer Benefits Services</w:t>
+      </w:r>
+    </w:p>
+    <w:p>
+      <w:pPr>
+        <w:pStyle w:val="Heading1"/>
+        <w:rPr>
+          <w:b w:val="0"/>
+          <w:sz w:val="19"/>
+          <w:szCs w:val="19"/>
+        </w:rPr>
+      </w:pPr>
+      <w:r>
+        <w:rPr>
+          <w:b w:val="0"/>
+          <w:sz w:val="19"/>
+          <w:szCs w:val="19"/>
+        </w:rPr>
+        <w:t>09178235391</w:t>
+      </w:r>
+    </w:p>
+    <w:p>
+      <w:pPr>
+        <w:pStyle w:val="Heading1"/>
+        <w:rPr>
+          <w:b w:val="0"/>
+          <w:sz w:val="19"/>
+          <w:szCs w:val="19"/>
+        </w:rPr>
+      </w:pPr>
+    </w:p>
+    <w:p>
+      <w:pPr>
+        <w:pStyle w:val="Heading1"/>
         <w:spacing w:before="78"/>
         <w:rPr>
-          <w:sz w:val="20"/>
-          <w:szCs w:val="20"/>
-        </w:rPr>
-      </w:pPr>
-      <w:r>
-        <w:rPr>
           <w:color w:val="365F92"/>
           <w:sz w:val="20"/>
           <w:szCs w:val="20"/>
         </w:rPr>
+      </w:pPr>
+      <w:r>
+        <w:rPr>
+          <w:color w:val="365F92"/>
+          <w:sz w:val="20"/>
+          <w:szCs w:val="20"/>
+        </w:rPr>
         <w:t>PROFESSIONAL SUMMARY</w:t>
       </w:r>
     </w:p>
     <w:p>
       <w:pPr>
-        <w:pStyle w:val="BodyText"/>
-        <w:spacing w:before="8"/>
-        <w:rPr>
-          <w:b/>
+        <w:pStyle w:val="Heading1"/>
+        <w:spacing w:before="78"/>
+        <w:rPr>
+          <w:color w:val="365F92"/>
+          <w:sz w:val="20"/>
+          <w:szCs w:val="20"/>
         </w:rPr>
       </w:pPr>
     </w:p>
@@ -1303,23 +1489,7 @@
           <w:sz w:val="20"/>
           <w:szCs w:val="20"/>
         </w:rPr>
-        <w:t>Had attended the On-the-</w:t>
-      </w:r>
-      <w:proofErr w:type="spellStart"/>
-      <w:r>
-        <w:rPr>
-          <w:sz w:val="20"/>
-          <w:szCs w:val="20"/>
-        </w:rPr>
-        <w:t>JobTrainee</w:t>
-      </w:r>
-      <w:proofErr w:type="spellEnd"/>
-      <w:r>
-        <w:rPr>
-          <w:sz w:val="20"/>
-          <w:szCs w:val="20"/>
-        </w:rPr>
-        <w:t xml:space="preserve"> as Web Developer at National Conciliation and Mediation Board for 3 months.</w:t>
+        <w:t>Had attended the On-the-JobTrainee as Web Developer at National Conciliation and Mediation Board for 3 months.</w:t>
       </w:r>
     </w:p>
     <w:p>
@@ -1379,7 +1549,35 @@
           <w:sz w:val="20"/>
           <w:szCs w:val="20"/>
         </w:rPr>
-        <w:t xml:space="preserve"> for the first 2months as a sideline.</w:t>
+        <w:t xml:space="preserve"> for </w:t>
+      </w:r>
+      <w:r>
+        <w:rPr>
+          <w:sz w:val="20"/>
+          <w:szCs w:val="20"/>
+        </w:rPr>
+        <w:t>my</w:t>
+      </w:r>
+      <w:r>
+        <w:rPr>
+          <w:sz w:val="20"/>
+          <w:szCs w:val="20"/>
+        </w:rPr>
+        <w:t xml:space="preserve"> sideline</w:t>
+      </w:r>
+      <w:r>
+        <w:rPr>
+          <w:sz w:val="20"/>
+          <w:szCs w:val="20"/>
+        </w:rPr>
+        <w:t>s</w:t>
+      </w:r>
+      <w:r>
+        <w:rPr>
+          <w:sz w:val="20"/>
+          <w:szCs w:val="20"/>
+        </w:rPr>
+        <w:t>.</w:t>
       </w:r>
       <w:r>
         <w:rPr>
@@ -1400,7 +1598,14 @@
           <w:sz w:val="20"/>
           <w:szCs w:val="20"/>
         </w:rPr>
-        <w:t xml:space="preserve"> and phones</w:t>
+        <w:t xml:space="preserve"> and </w:t>
+      </w:r>
+      <w:r>
+        <w:rPr>
+          <w:sz w:val="20"/>
+          <w:szCs w:val="20"/>
+        </w:rPr>
+        <w:t>mobile devices</w:t>
       </w:r>
       <w:r>
         <w:rPr>
@@ -1428,17 +1633,43 @@
           <w:sz w:val="20"/>
           <w:szCs w:val="20"/>
         </w:rPr>
-        <w:t xml:space="preserve">such as reformatting, </w:t>
-      </w:r>
-      <w:proofErr w:type="spellStart"/>
-      <w:r>
-        <w:rPr>
-          <w:sz w:val="20"/>
-          <w:szCs w:val="20"/>
-        </w:rPr>
-        <w:t>reflashing</w:t>
-      </w:r>
-      <w:proofErr w:type="spellEnd"/>
+        <w:t xml:space="preserve">such as reformatting, reflashing </w:t>
+      </w:r>
+      <w:r>
+        <w:rPr>
+          <w:sz w:val="20"/>
+          <w:szCs w:val="20"/>
+        </w:rPr>
+        <w:t xml:space="preserve">firmware but I </w:t>
+      </w:r>
+      <w:r>
+        <w:rPr>
+          <w:sz w:val="20"/>
+          <w:szCs w:val="20"/>
+        </w:rPr>
+        <w:t>have do</w:t>
+      </w:r>
+      <w:r>
+        <w:rPr>
+          <w:sz w:val="20"/>
+          <w:szCs w:val="20"/>
+        </w:rPr>
+        <w:t xml:space="preserve">ne replacing some computer parts </w:t>
+      </w:r>
+      <w:r>
+        <w:rPr>
+          <w:sz w:val="20"/>
+          <w:szCs w:val="20"/>
+        </w:rPr>
+        <w:t>too</w:t>
+      </w:r>
+      <w:r>
+        <w:rPr>
+          <w:sz w:val="20"/>
+          <w:szCs w:val="20"/>
+        </w:rPr>
+        <w:t>.</w:t>
+      </w:r>
       <w:r>
         <w:rPr>
           <w:sz w:val="20"/>
@@ -1451,28 +1682,21 @@
           <w:sz w:val="20"/>
           <w:szCs w:val="20"/>
         </w:rPr>
-        <w:t xml:space="preserve">firmware but I </w:t>
-      </w:r>
-      <w:r>
-        <w:rPr>
-          <w:sz w:val="20"/>
-          <w:szCs w:val="20"/>
-        </w:rPr>
-        <w:t>have do</w:t>
-      </w:r>
-      <w:r>
-        <w:rPr>
-          <w:sz w:val="20"/>
-          <w:szCs w:val="20"/>
-        </w:rPr>
-        <w:t xml:space="preserve">ne replacing some computer parts </w:t>
-      </w:r>
-      <w:r>
-        <w:rPr>
-          <w:sz w:val="20"/>
-          <w:szCs w:val="20"/>
-        </w:rPr>
-        <w:t>too</w:t>
+        <w:t>Done some basic video and photo editing</w:t>
+      </w:r>
+      <w:r>
+        <w:rPr>
+          <w:sz w:val="20"/>
+          <w:szCs w:val="20"/>
+        </w:rPr>
+        <w:t xml:space="preserve"> for the clients</w:t>
+      </w:r>
+      <w:r>
+        <w:rPr>
+          <w:sz w:val="20"/>
+          <w:szCs w:val="20"/>
+        </w:rPr>
+        <w:t xml:space="preserve"> also</w:t>
       </w:r>
       <w:r>
         <w:rPr>
@@ -1480,41 +1704,6 @@
           <w:szCs w:val="20"/>
         </w:rPr>
         <w:t>.</w:t>
-      </w:r>
-      <w:r>
-        <w:rPr>
-          <w:sz w:val="20"/>
-          <w:szCs w:val="20"/>
-        </w:rPr>
-        <w:t xml:space="preserve"> </w:t>
-      </w:r>
-      <w:r>
-        <w:rPr>
-          <w:sz w:val="20"/>
-          <w:szCs w:val="20"/>
-        </w:rPr>
-        <w:t>Done some basic video and photo editing</w:t>
-      </w:r>
-      <w:r>
-        <w:rPr>
-          <w:sz w:val="20"/>
-          <w:szCs w:val="20"/>
-        </w:rPr>
-        <w:t xml:space="preserve"> for the clients</w:t>
-      </w:r>
-      <w:r>
-        <w:rPr>
-          <w:sz w:val="20"/>
-          <w:szCs w:val="20"/>
-        </w:rPr>
-        <w:t xml:space="preserve"> </w:t>
-      </w:r>
-      <w:r>
-        <w:rPr>
-          <w:sz w:val="20"/>
-          <w:szCs w:val="20"/>
-        </w:rPr>
-        <w:t>while I was not in the industry.</w:t>
       </w:r>
       <w:r>
         <w:rPr>
@@ -1574,6 +1763,309 @@
     <w:p>
       <w:pPr>
         <w:ind w:left="100"/>
+        <w:rPr>
+          <w:b/>
+          <w:color w:val="365F92"/>
+          <w:sz w:val="20"/>
+          <w:szCs w:val="20"/>
+        </w:rPr>
+      </w:pPr>
+    </w:p>
+    <w:tbl>
+      <w:tblPr>
+        <w:tblStyle w:val="TableGrid"/>
+        <w:tblW w:w="5840" w:type="dxa"/>
+        <w:tblInd w:w="100" w:type="dxa"/>
+        <w:tblBorders>
+          <w:top w:val="none" w:sz="0" w:space="0" w:color="auto"/>
+          <w:left w:val="none" w:sz="0" w:space="0" w:color="auto"/>
+          <w:bottom w:val="none" w:sz="0" w:space="0" w:color="auto"/>
+          <w:right w:val="none" w:sz="0" w:space="0" w:color="auto"/>
+          <w:insideH w:val="none" w:sz="0" w:space="0" w:color="auto"/>
+          <w:insideV w:val="none" w:sz="0" w:space="0" w:color="auto"/>
+        </w:tblBorders>
+        <w:tblLook w:val="04A0" w:firstRow="1" w:lastRow="0" w:firstColumn="1" w:lastColumn="0" w:noHBand="0" w:noVBand="1"/>
+      </w:tblPr>
+      <w:tblGrid>
+        <w:gridCol w:w="1430"/>
+        <w:gridCol w:w="4410"/>
+      </w:tblGrid>
+      <w:tr>
+        <w:trPr>
+          <w:trHeight w:val="3678"/>
+        </w:trPr>
+        <w:tc>
+          <w:tcPr>
+            <w:tcW w:w="1430" w:type="dxa"/>
+          </w:tcPr>
+          <w:p>
+            <w:pPr>
+              <w:rPr>
+                <w:bCs/>
+                <w:color w:val="000000" w:themeColor="text1"/>
+                <w:sz w:val="20"/>
+                <w:szCs w:val="20"/>
+              </w:rPr>
+            </w:pPr>
+            <w:r>
+              <w:rPr>
+                <w:bCs/>
+                <w:color w:val="000000" w:themeColor="text1"/>
+                <w:sz w:val="20"/>
+                <w:szCs w:val="20"/>
+              </w:rPr>
+              <w:t>November 2015 to December 2018</w:t>
+            </w:r>
+          </w:p>
+        </w:tc>
+        <w:tc>
+          <w:tcPr>
+            <w:tcW w:w="4410" w:type="dxa"/>
+          </w:tcPr>
+          <w:p>
+            <w:pPr>
+              <w:rPr>
+                <w:b/>
+                <w:color w:val="000000" w:themeColor="text1"/>
+                <w:sz w:val="20"/>
+                <w:szCs w:val="20"/>
+              </w:rPr>
+            </w:pPr>
+            <w:r>
+              <w:rPr>
+                <w:b/>
+                <w:color w:val="000000" w:themeColor="text1"/>
+                <w:sz w:val="20"/>
+                <w:szCs w:val="20"/>
+              </w:rPr>
+              <w:t>Web Designer</w:t>
+            </w:r>
+          </w:p>
+          <w:p>
+            <w:pPr>
+              <w:rPr>
+                <w:bCs/>
+                <w:color w:val="000000" w:themeColor="text1"/>
+                <w:sz w:val="20"/>
+                <w:szCs w:val="20"/>
+              </w:rPr>
+            </w:pPr>
+            <w:r>
+              <w:rPr>
+                <w:bCs/>
+                <w:color w:val="000000" w:themeColor="text1"/>
+                <w:sz w:val="20"/>
+                <w:szCs w:val="20"/>
+              </w:rPr>
+              <w:t>Customer Benefits Services (CBS)</w:t>
+            </w:r>
+          </w:p>
+          <w:p>
+            <w:pPr>
+              <w:rPr>
+                <w:bCs/>
+                <w:color w:val="000000" w:themeColor="text1"/>
+                <w:sz w:val="20"/>
+                <w:szCs w:val="20"/>
+              </w:rPr>
+            </w:pPr>
+            <w:r>
+              <w:rPr>
+                <w:bCs/>
+                <w:color w:val="000000" w:themeColor="text1"/>
+                <w:sz w:val="20"/>
+                <w:szCs w:val="20"/>
+              </w:rPr>
+              <w:t>Keppel Bldg., Ayala, Cebu City</w:t>
+            </w:r>
+          </w:p>
+          <w:p>
+            <w:pPr>
+              <w:rPr>
+                <w:bCs/>
+                <w:color w:val="000000" w:themeColor="text1"/>
+                <w:sz w:val="20"/>
+                <w:szCs w:val="20"/>
+              </w:rPr>
+            </w:pPr>
+          </w:p>
+          <w:p>
+            <w:pPr>
+              <w:pStyle w:val="ListParagraph"/>
+              <w:numPr>
+                <w:ilvl w:val="0"/>
+                <w:numId w:val="3"/>
+              </w:numPr>
+              <w:ind w:left="252" w:hanging="252"/>
+              <w:rPr>
+                <w:bCs/>
+                <w:color w:val="000000" w:themeColor="text1"/>
+                <w:sz w:val="20"/>
+                <w:szCs w:val="20"/>
+              </w:rPr>
+            </w:pPr>
+            <w:r>
+              <w:rPr>
+                <w:bCs/>
+                <w:color w:val="000000" w:themeColor="text1"/>
+                <w:sz w:val="20"/>
+                <w:szCs w:val="20"/>
+              </w:rPr>
+              <w:t>Designed template of the website using Adobe Photoshop and Adobe Illustrator.</w:t>
+            </w:r>
+          </w:p>
+          <w:p>
+            <w:pPr>
+              <w:pStyle w:val="ListParagraph"/>
+              <w:numPr>
+                <w:ilvl w:val="0"/>
+                <w:numId w:val="3"/>
+              </w:numPr>
+              <w:ind w:left="252" w:hanging="252"/>
+              <w:rPr>
+                <w:bCs/>
+                <w:color w:val="000000" w:themeColor="text1"/>
+                <w:sz w:val="20"/>
+                <w:szCs w:val="20"/>
+              </w:rPr>
+            </w:pPr>
+            <w:r>
+              <w:rPr>
+                <w:bCs/>
+                <w:color w:val="000000" w:themeColor="text1"/>
+                <w:sz w:val="20"/>
+                <w:szCs w:val="20"/>
+              </w:rPr>
+              <w:t>Converted the template into a site using HTML, CSS and Javascript/Jquery.</w:t>
+            </w:r>
+          </w:p>
+          <w:p>
+            <w:pPr>
+              <w:pStyle w:val="ListParagraph"/>
+              <w:numPr>
+                <w:ilvl w:val="0"/>
+                <w:numId w:val="3"/>
+              </w:numPr>
+              <w:ind w:left="252" w:hanging="252"/>
+              <w:rPr>
+                <w:bCs/>
+                <w:color w:val="000000" w:themeColor="text1"/>
+                <w:sz w:val="20"/>
+                <w:szCs w:val="20"/>
+              </w:rPr>
+            </w:pPr>
+            <w:r>
+              <w:rPr>
+                <w:bCs/>
+                <w:color w:val="000000" w:themeColor="text1"/>
+                <w:sz w:val="20"/>
+                <w:szCs w:val="20"/>
+              </w:rPr>
+              <w:t>Created various logos and banners for the products.</w:t>
+            </w:r>
+          </w:p>
+          <w:p>
+            <w:pPr>
+              <w:pStyle w:val="ListParagraph"/>
+              <w:numPr>
+                <w:ilvl w:val="0"/>
+                <w:numId w:val="3"/>
+              </w:numPr>
+              <w:ind w:left="252" w:hanging="252"/>
+              <w:rPr>
+                <w:bCs/>
+                <w:color w:val="000000" w:themeColor="text1"/>
+                <w:sz w:val="20"/>
+                <w:szCs w:val="20"/>
+              </w:rPr>
+            </w:pPr>
+            <w:r>
+              <w:rPr>
+                <w:bCs/>
+                <w:color w:val="000000" w:themeColor="text1"/>
+                <w:sz w:val="20"/>
+                <w:szCs w:val="20"/>
+              </w:rPr>
+              <w:t>Additionally added or removed some features in the website depends on the request.</w:t>
+            </w:r>
+          </w:p>
+          <w:p>
+            <w:pPr>
+              <w:pStyle w:val="ListParagraph"/>
+              <w:numPr>
+                <w:ilvl w:val="0"/>
+                <w:numId w:val="3"/>
+              </w:numPr>
+              <w:ind w:left="252" w:hanging="252"/>
+              <w:rPr>
+                <w:bCs/>
+                <w:color w:val="000000" w:themeColor="text1"/>
+                <w:sz w:val="20"/>
+                <w:szCs w:val="20"/>
+              </w:rPr>
+            </w:pPr>
+            <w:r>
+              <w:rPr>
+                <w:bCs/>
+                <w:color w:val="000000" w:themeColor="text1"/>
+                <w:sz w:val="20"/>
+                <w:szCs w:val="20"/>
+              </w:rPr>
+              <w:t>Troubleshoot the website created and apply fixed when issues reported by the website tester.</w:t>
+            </w:r>
+          </w:p>
+          <w:p>
+            <w:pPr>
+              <w:pStyle w:val="ListParagraph"/>
+              <w:numPr>
+                <w:ilvl w:val="0"/>
+                <w:numId w:val="3"/>
+              </w:numPr>
+              <w:ind w:left="252" w:hanging="252"/>
+              <w:rPr>
+                <w:bCs/>
+                <w:color w:val="000000" w:themeColor="text1"/>
+                <w:sz w:val="20"/>
+                <w:szCs w:val="20"/>
+              </w:rPr>
+            </w:pPr>
+            <w:r>
+              <w:rPr>
+                <w:bCs/>
+                <w:color w:val="000000" w:themeColor="text1"/>
+                <w:sz w:val="20"/>
+                <w:szCs w:val="20"/>
+              </w:rPr>
+              <w:t>Assisted in fixing some computer problems.</w:t>
+            </w:r>
+          </w:p>
+          <w:p>
+            <w:pPr>
+              <w:pStyle w:val="ListParagraph"/>
+              <w:ind w:left="252" w:firstLine="0"/>
+              <w:rPr>
+                <w:bCs/>
+                <w:color w:val="000000" w:themeColor="text1"/>
+                <w:sz w:val="20"/>
+                <w:szCs w:val="20"/>
+              </w:rPr>
+            </w:pPr>
+          </w:p>
+          <w:p>
+            <w:pPr>
+              <w:rPr>
+                <w:bCs/>
+                <w:color w:val="000000" w:themeColor="text1"/>
+                <w:sz w:val="20"/>
+                <w:szCs w:val="20"/>
+              </w:rPr>
+            </w:pPr>
+          </w:p>
+        </w:tc>
+      </w:tr>
+    </w:tbl>
+    <w:p>
+      <w:pPr>
         <w:rPr>
           <w:b/>
           <w:color w:val="365F92"/>
@@ -1622,346 +2114,6 @@
                 <w:sz w:val="20"/>
                 <w:szCs w:val="20"/>
               </w:rPr>
-              <w:t>November 2015 to December 2018</w:t>
-            </w:r>
-          </w:p>
-        </w:tc>
-        <w:tc>
-          <w:tcPr>
-            <w:tcW w:w="4410" w:type="dxa"/>
-          </w:tcPr>
-          <w:p>
-            <w:pPr>
-              <w:rPr>
-                <w:b/>
-                <w:color w:val="000000" w:themeColor="text1"/>
-                <w:sz w:val="20"/>
-                <w:szCs w:val="20"/>
-              </w:rPr>
-            </w:pPr>
-            <w:r>
-              <w:rPr>
-                <w:b/>
-                <w:color w:val="000000" w:themeColor="text1"/>
-                <w:sz w:val="20"/>
-                <w:szCs w:val="20"/>
-              </w:rPr>
-              <w:t>Web Designer</w:t>
-            </w:r>
-          </w:p>
-          <w:p>
-            <w:pPr>
-              <w:rPr>
-                <w:bCs/>
-                <w:color w:val="000000" w:themeColor="text1"/>
-                <w:sz w:val="20"/>
-                <w:szCs w:val="20"/>
-              </w:rPr>
-            </w:pPr>
-            <w:r>
-              <w:rPr>
-                <w:bCs/>
-                <w:color w:val="000000" w:themeColor="text1"/>
-                <w:sz w:val="20"/>
-                <w:szCs w:val="20"/>
-              </w:rPr>
-              <w:t>Customer Benefits Services (CBS)</w:t>
-            </w:r>
-          </w:p>
-          <w:p>
-            <w:pPr>
-              <w:rPr>
-                <w:bCs/>
-                <w:color w:val="000000" w:themeColor="text1"/>
-                <w:sz w:val="20"/>
-                <w:szCs w:val="20"/>
-              </w:rPr>
-            </w:pPr>
-            <w:r>
-              <w:rPr>
-                <w:bCs/>
-                <w:color w:val="000000" w:themeColor="text1"/>
-                <w:sz w:val="20"/>
-                <w:szCs w:val="20"/>
-              </w:rPr>
-              <w:t>Keppel Bldg., Ayala, Cebu City</w:t>
-            </w:r>
-          </w:p>
-          <w:p>
-            <w:pPr>
-              <w:rPr>
-                <w:bCs/>
-                <w:color w:val="000000" w:themeColor="text1"/>
-                <w:sz w:val="20"/>
-                <w:szCs w:val="20"/>
-              </w:rPr>
-            </w:pPr>
-          </w:p>
-          <w:p>
-            <w:pPr>
-              <w:pStyle w:val="ListParagraph"/>
-              <w:numPr>
-                <w:ilvl w:val="0"/>
-                <w:numId w:val="3"/>
-              </w:numPr>
-              <w:ind w:left="252" w:hanging="252"/>
-              <w:rPr>
-                <w:bCs/>
-                <w:color w:val="000000" w:themeColor="text1"/>
-                <w:sz w:val="20"/>
-                <w:szCs w:val="20"/>
-              </w:rPr>
-            </w:pPr>
-            <w:r>
-              <w:rPr>
-                <w:bCs/>
-                <w:color w:val="000000" w:themeColor="text1"/>
-                <w:sz w:val="20"/>
-                <w:szCs w:val="20"/>
-              </w:rPr>
-              <w:t>Designed template of the website using Adobe Photoshop and Adobe Illustrator.</w:t>
-            </w:r>
-          </w:p>
-          <w:p>
-            <w:pPr>
-              <w:pStyle w:val="ListParagraph"/>
-              <w:numPr>
-                <w:ilvl w:val="0"/>
-                <w:numId w:val="3"/>
-              </w:numPr>
-              <w:ind w:left="252" w:hanging="252"/>
-              <w:rPr>
-                <w:bCs/>
-                <w:color w:val="000000" w:themeColor="text1"/>
-                <w:sz w:val="20"/>
-                <w:szCs w:val="20"/>
-              </w:rPr>
-            </w:pPr>
-            <w:r>
-              <w:rPr>
-                <w:bCs/>
-                <w:color w:val="000000" w:themeColor="text1"/>
-                <w:sz w:val="20"/>
-                <w:szCs w:val="20"/>
-              </w:rPr>
-              <w:t xml:space="preserve">Converted the template into a site using HTML, CSS and </w:t>
-            </w:r>
-            <w:proofErr w:type="spellStart"/>
-            <w:r>
-              <w:rPr>
-                <w:bCs/>
-                <w:color w:val="000000" w:themeColor="text1"/>
-                <w:sz w:val="20"/>
-                <w:szCs w:val="20"/>
-              </w:rPr>
-              <w:t>Javascript</w:t>
-            </w:r>
-            <w:proofErr w:type="spellEnd"/>
-            <w:r>
-              <w:rPr>
-                <w:bCs/>
-                <w:color w:val="000000" w:themeColor="text1"/>
-                <w:sz w:val="20"/>
-                <w:szCs w:val="20"/>
-              </w:rPr>
-              <w:t>/</w:t>
-            </w:r>
-            <w:proofErr w:type="spellStart"/>
-            <w:r>
-              <w:rPr>
-                <w:bCs/>
-                <w:color w:val="000000" w:themeColor="text1"/>
-                <w:sz w:val="20"/>
-                <w:szCs w:val="20"/>
-              </w:rPr>
-              <w:t>Jquery</w:t>
-            </w:r>
-            <w:proofErr w:type="spellEnd"/>
-            <w:r>
-              <w:rPr>
-                <w:bCs/>
-                <w:color w:val="000000" w:themeColor="text1"/>
-                <w:sz w:val="20"/>
-                <w:szCs w:val="20"/>
-              </w:rPr>
-              <w:t>.</w:t>
-            </w:r>
-          </w:p>
-          <w:p>
-            <w:pPr>
-              <w:pStyle w:val="ListParagraph"/>
-              <w:numPr>
-                <w:ilvl w:val="0"/>
-                <w:numId w:val="3"/>
-              </w:numPr>
-              <w:ind w:left="252" w:hanging="252"/>
-              <w:rPr>
-                <w:bCs/>
-                <w:color w:val="000000" w:themeColor="text1"/>
-                <w:sz w:val="20"/>
-                <w:szCs w:val="20"/>
-              </w:rPr>
-            </w:pPr>
-            <w:r>
-              <w:rPr>
-                <w:bCs/>
-                <w:color w:val="000000" w:themeColor="text1"/>
-                <w:sz w:val="20"/>
-                <w:szCs w:val="20"/>
-              </w:rPr>
-              <w:t>Created various logos and banners for the products.</w:t>
-            </w:r>
-          </w:p>
-          <w:p>
-            <w:pPr>
-              <w:pStyle w:val="ListParagraph"/>
-              <w:numPr>
-                <w:ilvl w:val="0"/>
-                <w:numId w:val="3"/>
-              </w:numPr>
-              <w:ind w:left="252" w:hanging="252"/>
-              <w:rPr>
-                <w:bCs/>
-                <w:color w:val="000000" w:themeColor="text1"/>
-                <w:sz w:val="20"/>
-                <w:szCs w:val="20"/>
-              </w:rPr>
-            </w:pPr>
-            <w:r>
-              <w:rPr>
-                <w:bCs/>
-                <w:color w:val="000000" w:themeColor="text1"/>
-                <w:sz w:val="20"/>
-                <w:szCs w:val="20"/>
-              </w:rPr>
-              <w:t>Additionally added or removed some features in the website depends on the manager’s request.</w:t>
-            </w:r>
-          </w:p>
-          <w:p>
-            <w:pPr>
-              <w:pStyle w:val="ListParagraph"/>
-              <w:numPr>
-                <w:ilvl w:val="0"/>
-                <w:numId w:val="3"/>
-              </w:numPr>
-              <w:ind w:left="252" w:hanging="252"/>
-              <w:rPr>
-                <w:bCs/>
-                <w:color w:val="000000" w:themeColor="text1"/>
-                <w:sz w:val="20"/>
-                <w:szCs w:val="20"/>
-              </w:rPr>
-            </w:pPr>
-            <w:r>
-              <w:rPr>
-                <w:bCs/>
-                <w:color w:val="000000" w:themeColor="text1"/>
-                <w:sz w:val="20"/>
-                <w:szCs w:val="20"/>
-              </w:rPr>
-              <w:t>Troubleshoot the website created and apply fixed when issues reported by the website tester.</w:t>
-            </w:r>
-          </w:p>
-          <w:p>
-            <w:pPr>
-              <w:pStyle w:val="ListParagraph"/>
-              <w:numPr>
-                <w:ilvl w:val="0"/>
-                <w:numId w:val="3"/>
-              </w:numPr>
-              <w:ind w:left="252" w:hanging="252"/>
-              <w:rPr>
-                <w:bCs/>
-                <w:color w:val="000000" w:themeColor="text1"/>
-                <w:sz w:val="20"/>
-                <w:szCs w:val="20"/>
-              </w:rPr>
-            </w:pPr>
-            <w:r>
-              <w:rPr>
-                <w:bCs/>
-                <w:color w:val="000000" w:themeColor="text1"/>
-                <w:sz w:val="20"/>
-                <w:szCs w:val="20"/>
-              </w:rPr>
-              <w:t>Assisted in fixing some computer problems.</w:t>
-            </w:r>
-          </w:p>
-          <w:p>
-            <w:pPr>
-              <w:pStyle w:val="ListParagraph"/>
-              <w:ind w:left="252" w:firstLine="0"/>
-              <w:rPr>
-                <w:bCs/>
-                <w:color w:val="000000" w:themeColor="text1"/>
-                <w:sz w:val="20"/>
-                <w:szCs w:val="20"/>
-              </w:rPr>
-            </w:pPr>
-          </w:p>
-          <w:p>
-            <w:pPr>
-              <w:rPr>
-                <w:bCs/>
-                <w:color w:val="000000" w:themeColor="text1"/>
-                <w:sz w:val="20"/>
-                <w:szCs w:val="20"/>
-              </w:rPr>
-            </w:pPr>
-          </w:p>
-        </w:tc>
-      </w:tr>
-    </w:tbl>
-    <w:p>
-      <w:pPr>
-        <w:rPr>
-          <w:b/>
-          <w:color w:val="365F92"/>
-          <w:sz w:val="20"/>
-          <w:szCs w:val="20"/>
-        </w:rPr>
-      </w:pPr>
-    </w:p>
-    <w:tbl>
-      <w:tblPr>
-        <w:tblStyle w:val="TableGrid"/>
-        <w:tblW w:w="5840" w:type="dxa"/>
-        <w:tblInd w:w="100" w:type="dxa"/>
-        <w:tblBorders>
-          <w:top w:val="none" w:sz="0" w:space="0" w:color="auto"/>
-          <w:left w:val="none" w:sz="0" w:space="0" w:color="auto"/>
-          <w:bottom w:val="none" w:sz="0" w:space="0" w:color="auto"/>
-          <w:right w:val="none" w:sz="0" w:space="0" w:color="auto"/>
-          <w:insideH w:val="none" w:sz="0" w:space="0" w:color="auto"/>
-          <w:insideV w:val="none" w:sz="0" w:space="0" w:color="auto"/>
-        </w:tblBorders>
-        <w:tblLook w:val="04A0" w:firstRow="1" w:lastRow="0" w:firstColumn="1" w:lastColumn="0" w:noHBand="0" w:noVBand="1"/>
-      </w:tblPr>
-      <w:tblGrid>
-        <w:gridCol w:w="1430"/>
-        <w:gridCol w:w="4410"/>
-      </w:tblGrid>
-      <w:tr>
-        <w:tc>
-          <w:tcPr>
-            <w:tcW w:w="1430" w:type="dxa"/>
-          </w:tcPr>
-          <w:p>
-            <w:pPr>
-              <w:rPr>
-                <w:bCs/>
-                <w:color w:val="000000" w:themeColor="text1"/>
-                <w:sz w:val="20"/>
-                <w:szCs w:val="20"/>
-              </w:rPr>
-            </w:pPr>
-            <w:r>
-              <w:rPr>
-                <w:bCs/>
-                <w:color w:val="000000" w:themeColor="text1"/>
-                <w:sz w:val="20"/>
-                <w:szCs w:val="20"/>
-              </w:rPr>
               <w:t>April</w:t>
             </w:r>
             <w:r>
@@ -2033,47 +2185,7 @@
                 <w:sz w:val="20"/>
                 <w:szCs w:val="20"/>
               </w:rPr>
-              <w:t xml:space="preserve">Gen. </w:t>
-            </w:r>
-            <w:proofErr w:type="spellStart"/>
-            <w:r>
-              <w:rPr>
-                <w:bCs/>
-                <w:color w:val="000000" w:themeColor="text1"/>
-                <w:sz w:val="20"/>
-                <w:szCs w:val="20"/>
-              </w:rPr>
-              <w:t>Maxilom</w:t>
-            </w:r>
-            <w:proofErr w:type="spellEnd"/>
-            <w:r>
-              <w:rPr>
-                <w:bCs/>
-                <w:color w:val="000000" w:themeColor="text1"/>
-                <w:sz w:val="20"/>
-                <w:szCs w:val="20"/>
-              </w:rPr>
-              <w:t xml:space="preserve">, Ave. cor. </w:t>
-            </w:r>
-            <w:proofErr w:type="spellStart"/>
-            <w:r>
-              <w:rPr>
-                <w:bCs/>
-                <w:color w:val="000000" w:themeColor="text1"/>
-                <w:sz w:val="20"/>
-                <w:szCs w:val="20"/>
-              </w:rPr>
-              <w:t>Gorordo</w:t>
-            </w:r>
-            <w:proofErr w:type="spellEnd"/>
-            <w:r>
-              <w:rPr>
-                <w:bCs/>
-                <w:color w:val="000000" w:themeColor="text1"/>
-                <w:sz w:val="20"/>
-                <w:szCs w:val="20"/>
-              </w:rPr>
-              <w:t xml:space="preserve"> Ave., Cebu City</w:t>
+              <w:t>Gen. Maxilom, Ave. cor. Gorordo Ave., Cebu City</w:t>
             </w:r>
           </w:p>
           <w:p>
@@ -2181,16 +2293,6 @@
               <w:t>of company’s computers.</w:t>
             </w:r>
           </w:p>
-          <w:p>
-            <w:pPr>
-              <w:rPr>
-                <w:bCs/>
-                <w:color w:val="000000" w:themeColor="text1"/>
-                <w:sz w:val="20"/>
-                <w:szCs w:val="20"/>
-              </w:rPr>
-            </w:pPr>
-          </w:p>
         </w:tc>
       </w:tr>
       <w:tr>
@@ -2228,28 +2330,6 @@
     </w:tbl>
     <w:p>
       <w:pPr>
-        <w:rPr>
-          <w:b/>
-          <w:color w:val="000000" w:themeColor="text1"/>
-          <w:sz w:val="20"/>
-          <w:szCs w:val="20"/>
-        </w:rPr>
-      </w:pPr>
-    </w:p>
-    <w:p>
-      <w:pPr>
-        <w:ind w:left="100"/>
-        <w:rPr>
-          <w:b/>
-          <w:color w:val="000000" w:themeColor="text1"/>
-          <w:sz w:val="20"/>
-          <w:szCs w:val="20"/>
-        </w:rPr>
-      </w:pPr>
-    </w:p>
-    <w:p>
-      <w:pPr>
-        <w:ind w:left="100"/>
         <w:rPr>
           <w:b/>
           <w:color w:val="000000" w:themeColor="text1"/>
@@ -2273,7 +2353,7 @@
 </file>
 
 <file path=word/numbering.xml><?xml version="1.0" encoding="utf-8"?>
-<w:numbering xmlns:wpc="http://schemas.microsoft.com/office/word/2010/wordprocessingCanvas" xmlns:cx="http://schemas.microsoft.com/office/drawing/2014/chartex" xmlns:cx1="http://schemas.microsoft.com/office/drawing/2015/9/8/chartex" xmlns:cx2="http://schemas.microsoft.com/office/drawing/2015/10/21/chartex" xmlns:cx3="http://schemas.microsoft.com/office/drawing/2016/5/9/chartex" xmlns:cx4="http://schemas.microsoft.com/office/drawing/2016/5/10/chartex" xmlns:cx5="http://schemas.microsoft.com/office/drawing/2016/5/11/chartex" xmlns:cx6="http://schemas.microsoft.com/office/drawing/2016/5/12/chartex" xmlns:cx7="http://schemas.microsoft.com/office/drawing/2016/5/13/chartex" xmlns:cx8="http://schemas.microsoft.com/office/drawing/2016/5/14/chartex" xmlns:mc="http://schemas.openxmlformats.org/markup-compatibility/2006" xmlns:aink="http://schemas.microsoft.com/office/drawing/2016/ink" xmlns:am3d="http://schemas.microsoft.com/office/drawing/2017/model3d" xmlns:o="urn:schemas-microsoft-com:office:office" xmlns:oel="http://schemas.microsoft.com/office/2019/extlst" xmlns:r="http://schemas.openxmlformats.org/officeDocument/2006/relationships" xmlns:m="http://schemas.openxmlformats.org/officeDocument/2006/math" xmlns:v="urn:schemas-microsoft-com:vml" xmlns:wp14="http://schemas.microsoft.com/office/word/2010/wordprocessingDrawing" xmlns:wp="http://schemas.openxmlformats.org/drawingml/2006/wordprocessingDrawing" xmlns:w10="urn:schemas-microsoft-com:office:word" xmlns:w="http://schemas.openxmlformats.org/wordprocessingml/2006/main" xmlns:w14="http://schemas.microsoft.com/office/word/2010/wordml" xmlns:w15="http://schemas.microsoft.com/office/word/2012/wordml" xmlns:w16cex="http://schemas.microsoft.com/office/word/2018/wordml/cex" xmlns:w16cid="http://schemas.microsoft.com/office/word/2016/wordml/cid" xmlns:w16="http://schemas.microsoft.com/office/word/2018/wordml" xmlns:w16sdtdh="http://schemas.microsoft.com/office/word/2020/wordml/sdtdatahash" xmlns:w16se="http://schemas.microsoft.com/office/word/2015/wordml/symex" xmlns:wpg="http://schemas.microsoft.com/office/word/2010/wordprocessingGroup" xmlns:wpi="http://schemas.microsoft.com/office/word/2010/wordprocessingInk" xmlns:wne="http://schemas.microsoft.com/office/word/2006/wordml" xmlns:wps="http://schemas.microsoft.com/office/word/2010/wordprocessingShape" mc:Ignorable="w14 w15 w16se w16cid w16 w16cex w16sdtdh wp14">
+<w:numbering xmlns:wpc="http://schemas.microsoft.com/office/word/2010/wordprocessingCanvas" xmlns:cx="http://schemas.microsoft.com/office/drawing/2014/chartex" xmlns:cx1="http://schemas.microsoft.com/office/drawing/2015/9/8/chartex" xmlns:cx2="http://schemas.microsoft.com/office/drawing/2015/10/21/chartex" xmlns:cx3="http://schemas.microsoft.com/office/drawing/2016/5/9/chartex" xmlns:cx4="http://schemas.microsoft.com/office/drawing/2016/5/10/chartex" xmlns:cx5="http://schemas.microsoft.com/office/drawing/2016/5/11/chartex" xmlns:cx6="http://schemas.microsoft.com/office/drawing/2016/5/12/chartex" xmlns:cx7="http://schemas.microsoft.com/office/drawing/2016/5/13/chartex" xmlns:cx8="http://schemas.microsoft.com/office/drawing/2016/5/14/chartex" xmlns:mc="http://schemas.openxmlformats.org/markup-compatibility/2006" xmlns:aink="http://schemas.microsoft.com/office/drawing/2016/ink" xmlns:am3d="http://schemas.microsoft.com/office/drawing/2017/model3d" xmlns:o="urn:schemas-microsoft-com:office:office" xmlns:oel="http://schemas.microsoft.com/office/2019/extlst" xmlns:r="http://schemas.openxmlformats.org/officeDocument/2006/relationships" xmlns:m="http://schemas.openxmlformats.org/officeDocument/2006/math" xmlns:v="urn:schemas-microsoft-com:vml" xmlns:wp14="http://schemas.microsoft.com/office/word/2010/wordprocessingDrawing" xmlns:wp="http://schemas.openxmlformats.org/drawingml/2006/wordprocessingDrawing" xmlns:w10="urn:schemas-microsoft-com:office:word" xmlns:w="http://schemas.openxmlformats.org/wordprocessingml/2006/main" xmlns:w14="http://schemas.microsoft.com/office/word/2010/wordml" xmlns:w15="http://schemas.microsoft.com/office/word/2012/wordml" xmlns:w16cex="http://schemas.microsoft.com/office/word/2018/wordml/cex" xmlns:w16cid="http://schemas.microsoft.com/office/word/2016/wordml/cid" xmlns:w16="http://schemas.microsoft.com/office/word/2018/wordml" xmlns:w16du="http://schemas.microsoft.com/office/word/2023/wordml/word16du" xmlns:w16sdtdh="http://schemas.microsoft.com/office/word/2020/wordml/sdtdatahash" xmlns:w16se="http://schemas.microsoft.com/office/word/2015/wordml/symex" xmlns:wpg="http://schemas.microsoft.com/office/word/2010/wordprocessingGroup" xmlns:wpi="http://schemas.microsoft.com/office/word/2010/wordprocessingInk" xmlns:wne="http://schemas.microsoft.com/office/word/2006/wordml" xmlns:wps="http://schemas.microsoft.com/office/word/2010/wordprocessingShape" mc:Ignorable="w14 w15 w16se w16cid w16 w16cex w16sdtdh w16du wp14">
   <w:abstractNum w:abstractNumId="0" w15:restartNumberingAfterBreak="0">
     <w:nsid w:val="1C50713B"/>
     <w:multiLevelType w:val="hybridMultilevel"/>
@@ -2630,7 +2710,7 @@
 </file>
 
 <file path=word/styles.xml><?xml version="1.0" encoding="utf-8"?>
-<w:styles xmlns:mc="http://schemas.openxmlformats.org/markup-compatibility/2006" xmlns:r="http://schemas.openxmlformats.org/officeDocument/2006/relationships" xmlns:w="http://schemas.openxmlformats.org/wordprocessingml/2006/main" xmlns:w14="http://schemas.microsoft.com/office/word/2010/wordml" xmlns:w15="http://schemas.microsoft.com/office/word/2012/wordml" xmlns:w16cex="http://schemas.microsoft.com/office/word/2018/wordml/cex" xmlns:w16cid="http://schemas.microsoft.com/office/word/2016/wordml/cid" xmlns:w16="http://schemas.microsoft.com/office/word/2018/wordml" xmlns:w16sdtdh="http://schemas.microsoft.com/office/word/2020/wordml/sdtdatahash" xmlns:w16se="http://schemas.microsoft.com/office/word/2015/wordml/symex" mc:Ignorable="w14 w15 w16se w16cid w16 w16cex w16sdtdh">
+<w:styles xmlns:mc="http://schemas.openxmlformats.org/markup-compatibility/2006" xmlns:r="http://schemas.openxmlformats.org/officeDocument/2006/relationships" xmlns:w="http://schemas.openxmlformats.org/wordprocessingml/2006/main" xmlns:w14="http://schemas.microsoft.com/office/word/2010/wordml" xmlns:w15="http://schemas.microsoft.com/office/word/2012/wordml" xmlns:w16cex="http://schemas.microsoft.com/office/word/2018/wordml/cex" xmlns:w16cid="http://schemas.microsoft.com/office/word/2016/wordml/cid" xmlns:w16="http://schemas.microsoft.com/office/word/2018/wordml" xmlns:w16du="http://schemas.microsoft.com/office/word/2023/wordml/word16du" xmlns:w16sdtdh="http://schemas.microsoft.com/office/word/2020/wordml/sdtdatahash" xmlns:w16se="http://schemas.microsoft.com/office/word/2015/wordml/symex" mc:Ignorable="w14 w15 w16se w16cid w16 w16cex w16sdtdh w16du">
   <w:docDefaults>
     <w:rPrDefault>
       <w:rPr>

</xml_diff>